<commit_message>
edit to asa.csl file
</commit_message>
<xml_diff>
--- a/templates/journal-submission.docx
+++ b/templates/journal-submission.docx
@@ -1,6 +1,6 @@
 
 <file path=word/document.xml><?xml version="1.0" encoding="utf-8"?>
-<w:document xmlns:wpc="http://schemas.microsoft.com/office/word/2010/wordprocessingCanvas" xmlns:cx="http://schemas.microsoft.com/office/drawing/2014/chartex" xmlns:cx1="http://schemas.microsoft.com/office/drawing/2015/9/8/chartex" xmlns:cx2="http://schemas.microsoft.com/office/drawing/2015/10/21/chartex" xmlns:cx3="http://schemas.microsoft.com/office/drawing/2016/5/9/chartex" xmlns:cx4="http://schemas.microsoft.com/office/drawing/2016/5/10/chartex" xmlns:cx5="http://schemas.microsoft.com/office/drawing/2016/5/11/chartex" xmlns:cx6="http://schemas.microsoft.com/office/drawing/2016/5/12/chartex" xmlns:cx7="http://schemas.microsoft.com/office/drawing/2016/5/13/chartex" xmlns:cx8="http://schemas.microsoft.com/office/drawing/2016/5/14/chartex" xmlns:mc="http://schemas.openxmlformats.org/markup-compatibility/2006" xmlns:aink="http://schemas.microsoft.com/office/drawing/2016/ink" xmlns:am3d="http://schemas.microsoft.com/office/drawing/2017/model3d" xmlns:o="urn:schemas-microsoft-com:office:office" xmlns:oel="http://schemas.microsoft.com/office/2019/extlst" xmlns:r="http://schemas.openxmlformats.org/officeDocument/2006/relationships" xmlns:m="http://schemas.openxmlformats.org/officeDocument/2006/math" xmlns:v="urn:schemas-microsoft-com:vml" xmlns:wp14="http://schemas.microsoft.com/office/word/2010/wordprocessingDrawing" xmlns:wp="http://schemas.openxmlformats.org/drawingml/2006/wordprocessingDrawing" xmlns:w10="urn:schemas-microsoft-com:office:word" xmlns:w="http://schemas.openxmlformats.org/wordprocessingml/2006/main" xmlns:w14="http://schemas.microsoft.com/office/word/2010/wordml" xmlns:w15="http://schemas.microsoft.com/office/word/2012/wordml" xmlns:w16cex="http://schemas.microsoft.com/office/word/2018/wordml/cex" xmlns:w16cid="http://schemas.microsoft.com/office/word/2016/wordml/cid" xmlns:w16="http://schemas.microsoft.com/office/word/2018/wordml" xmlns:w16sdtdh="http://schemas.microsoft.com/office/word/2020/wordml/sdtdatahash" xmlns:w16se="http://schemas.microsoft.com/office/word/2015/wordml/symex" xmlns:wpg="http://schemas.microsoft.com/office/word/2010/wordprocessingGroup" xmlns:wpi="http://schemas.microsoft.com/office/word/2010/wordprocessingInk" xmlns:wne="http://schemas.microsoft.com/office/word/2006/wordml" xmlns:wps="http://schemas.microsoft.com/office/word/2010/wordprocessingShape" mc:Ignorable="w14 w15 w16se w16cid w16 w16cex w16sdtdh wp14">
+<w:document xmlns:wpc="http://schemas.microsoft.com/office/word/2010/wordprocessingCanvas" xmlns:cx="http://schemas.microsoft.com/office/drawing/2014/chartex" xmlns:cx1="http://schemas.microsoft.com/office/drawing/2015/9/8/chartex" xmlns:cx2="http://schemas.microsoft.com/office/drawing/2015/10/21/chartex" xmlns:cx3="http://schemas.microsoft.com/office/drawing/2016/5/9/chartex" xmlns:cx4="http://schemas.microsoft.com/office/drawing/2016/5/10/chartex" xmlns:cx5="http://schemas.microsoft.com/office/drawing/2016/5/11/chartex" xmlns:cx6="http://schemas.microsoft.com/office/drawing/2016/5/12/chartex" xmlns:cx7="http://schemas.microsoft.com/office/drawing/2016/5/13/chartex" xmlns:cx8="http://schemas.microsoft.com/office/drawing/2016/5/14/chartex" xmlns:mc="http://schemas.openxmlformats.org/markup-compatibility/2006" xmlns:aink="http://schemas.microsoft.com/office/drawing/2016/ink" xmlns:am3d="http://schemas.microsoft.com/office/drawing/2017/model3d" xmlns:o="urn:schemas-microsoft-com:office:office" xmlns:oel="http://schemas.microsoft.com/office/2019/extlst" xmlns:r="http://schemas.openxmlformats.org/officeDocument/2006/relationships" xmlns:m="http://schemas.openxmlformats.org/officeDocument/2006/math" xmlns:v="urn:schemas-microsoft-com:vml" xmlns:wp14="http://schemas.microsoft.com/office/word/2010/wordprocessingDrawing" xmlns:wp="http://schemas.openxmlformats.org/drawingml/2006/wordprocessingDrawing" xmlns:w10="urn:schemas-microsoft-com:office:word" xmlns:w="http://schemas.openxmlformats.org/wordprocessingml/2006/main" xmlns:w14="http://schemas.microsoft.com/office/word/2010/wordml" xmlns:w15="http://schemas.microsoft.com/office/word/2012/wordml" xmlns:w16cex="http://schemas.microsoft.com/office/word/2018/wordml/cex" xmlns:w16cid="http://schemas.microsoft.com/office/word/2016/wordml/cid" xmlns:w16="http://schemas.microsoft.com/office/word/2018/wordml" xmlns:w16du="http://schemas.microsoft.com/office/word/2023/wordml/word16du" xmlns:w16sdtdh="http://schemas.microsoft.com/office/word/2020/wordml/sdtdatahash" xmlns:w16sdtfl="http://schemas.microsoft.com/office/word/2024/wordml/sdtformatlock" xmlns:w16se="http://schemas.microsoft.com/office/word/2015/wordml/symex" xmlns:wpg="http://schemas.microsoft.com/office/word/2010/wordprocessingGroup" xmlns:wpi="http://schemas.microsoft.com/office/word/2010/wordprocessingInk" xmlns:wne="http://schemas.microsoft.com/office/word/2006/wordml" xmlns:wps="http://schemas.microsoft.com/office/word/2010/wordprocessingShape" mc:Ignorable="w14 w15 w16se w16cid w16 w16cex w16sdtdh w16sdtfl w16du wp14">
   <w:body>
     <w:p>
       <w:pPr>
@@ -140,6 +140,27 @@
       </w:pPr>
       <w:r>
         <w:lastRenderedPageBreak/>
+        <w:t>You can also include block quotes which are hard to demonstrate but they should be in single line spacing:</w:t>
+      </w:r>
+    </w:p>
+    <w:p>
+      <w:pPr>
+        <w:pStyle w:val="BlockText"/>
+      </w:pPr>
+      <w:r>
+        <w:t>Here is lots of text from some quotation that is super important that the reader needs to see in its entirety otherwise they will understand that you’re a rube and don’t know what you’re doing.</w:t>
+      </w:r>
+    </w:p>
+    <w:p>
+      <w:pPr>
+        <w:pStyle w:val="BodyText"/>
+      </w:pPr>
+    </w:p>
+    <w:p>
+      <w:pPr>
+        <w:pStyle w:val="BodyText"/>
+      </w:pPr>
+      <w:r>
         <w:t xml:space="preserve">When you click the </w:t>
       </w:r>
       <w:r>
@@ -150,7 +171,15 @@
         <w:t>Knit</w:t>
       </w:r>
       <w:r>
-        <w:t xml:space="preserve"> button a document will be generated that includes both content as well as the output of any embedded R code chunks within the document. You can embed an R code chunk like this:</w:t>
+        <w:t xml:space="preserve"> </w:t>
+      </w:r>
+      <w:proofErr w:type="gramStart"/>
+      <w:r>
+        <w:t>button</w:t>
+      </w:r>
+      <w:proofErr w:type="gramEnd"/>
+      <w:r>
+        <w:t xml:space="preserve"> a document will be generated that includes both content as well as the output of any embedded R code chunks within the document. You can embed an R code chunk like this:</w:t>
       </w:r>
     </w:p>
     <w:p>
@@ -339,7 +368,7 @@
 </file>
 
 <file path=word/endnotes.xml><?xml version="1.0" encoding="utf-8"?>
-<w:endnotes xmlns:wpc="http://schemas.microsoft.com/office/word/2010/wordprocessingCanvas" xmlns:cx="http://schemas.microsoft.com/office/drawing/2014/chartex" xmlns:cx1="http://schemas.microsoft.com/office/drawing/2015/9/8/chartex" xmlns:cx2="http://schemas.microsoft.com/office/drawing/2015/10/21/chartex" xmlns:cx3="http://schemas.microsoft.com/office/drawing/2016/5/9/chartex" xmlns:cx4="http://schemas.microsoft.com/office/drawing/2016/5/10/chartex" xmlns:cx5="http://schemas.microsoft.com/office/drawing/2016/5/11/chartex" xmlns:cx6="http://schemas.microsoft.com/office/drawing/2016/5/12/chartex" xmlns:cx7="http://schemas.microsoft.com/office/drawing/2016/5/13/chartex" xmlns:cx8="http://schemas.microsoft.com/office/drawing/2016/5/14/chartex" xmlns:mc="http://schemas.openxmlformats.org/markup-compatibility/2006" xmlns:aink="http://schemas.microsoft.com/office/drawing/2016/ink" xmlns:am3d="http://schemas.microsoft.com/office/drawing/2017/model3d" xmlns:o="urn:schemas-microsoft-com:office:office" xmlns:oel="http://schemas.microsoft.com/office/2019/extlst" xmlns:r="http://schemas.openxmlformats.org/officeDocument/2006/relationships" xmlns:m="http://schemas.openxmlformats.org/officeDocument/2006/math" xmlns:v="urn:schemas-microsoft-com:vml" xmlns:wp14="http://schemas.microsoft.com/office/word/2010/wordprocessingDrawing" xmlns:wp="http://schemas.openxmlformats.org/drawingml/2006/wordprocessingDrawing" xmlns:w10="urn:schemas-microsoft-com:office:word" xmlns:w="http://schemas.openxmlformats.org/wordprocessingml/2006/main" xmlns:w14="http://schemas.microsoft.com/office/word/2010/wordml" xmlns:w15="http://schemas.microsoft.com/office/word/2012/wordml" xmlns:w16cex="http://schemas.microsoft.com/office/word/2018/wordml/cex" xmlns:w16cid="http://schemas.microsoft.com/office/word/2016/wordml/cid" xmlns:w16="http://schemas.microsoft.com/office/word/2018/wordml" xmlns:w16sdtdh="http://schemas.microsoft.com/office/word/2020/wordml/sdtdatahash" xmlns:w16se="http://schemas.microsoft.com/office/word/2015/wordml/symex" xmlns:wpg="http://schemas.microsoft.com/office/word/2010/wordprocessingGroup" xmlns:wpi="http://schemas.microsoft.com/office/word/2010/wordprocessingInk" xmlns:wne="http://schemas.microsoft.com/office/word/2006/wordml" xmlns:wps="http://schemas.microsoft.com/office/word/2010/wordprocessingShape" mc:Ignorable="w14 w15 w16se w16cid w16 w16cex w16sdtdh wp14">
+<w:endnotes xmlns:wpc="http://schemas.microsoft.com/office/word/2010/wordprocessingCanvas" xmlns:cx="http://schemas.microsoft.com/office/drawing/2014/chartex" xmlns:cx1="http://schemas.microsoft.com/office/drawing/2015/9/8/chartex" xmlns:cx2="http://schemas.microsoft.com/office/drawing/2015/10/21/chartex" xmlns:cx3="http://schemas.microsoft.com/office/drawing/2016/5/9/chartex" xmlns:cx4="http://schemas.microsoft.com/office/drawing/2016/5/10/chartex" xmlns:cx5="http://schemas.microsoft.com/office/drawing/2016/5/11/chartex" xmlns:cx6="http://schemas.microsoft.com/office/drawing/2016/5/12/chartex" xmlns:cx7="http://schemas.microsoft.com/office/drawing/2016/5/13/chartex" xmlns:cx8="http://schemas.microsoft.com/office/drawing/2016/5/14/chartex" xmlns:mc="http://schemas.openxmlformats.org/markup-compatibility/2006" xmlns:aink="http://schemas.microsoft.com/office/drawing/2016/ink" xmlns:am3d="http://schemas.microsoft.com/office/drawing/2017/model3d" xmlns:o="urn:schemas-microsoft-com:office:office" xmlns:oel="http://schemas.microsoft.com/office/2019/extlst" xmlns:r="http://schemas.openxmlformats.org/officeDocument/2006/relationships" xmlns:m="http://schemas.openxmlformats.org/officeDocument/2006/math" xmlns:v="urn:schemas-microsoft-com:vml" xmlns:wp14="http://schemas.microsoft.com/office/word/2010/wordprocessingDrawing" xmlns:wp="http://schemas.openxmlformats.org/drawingml/2006/wordprocessingDrawing" xmlns:w10="urn:schemas-microsoft-com:office:word" xmlns:w="http://schemas.openxmlformats.org/wordprocessingml/2006/main" xmlns:w14="http://schemas.microsoft.com/office/word/2010/wordml" xmlns:w15="http://schemas.microsoft.com/office/word/2012/wordml" xmlns:w16cex="http://schemas.microsoft.com/office/word/2018/wordml/cex" xmlns:w16cid="http://schemas.microsoft.com/office/word/2016/wordml/cid" xmlns:w16="http://schemas.microsoft.com/office/word/2018/wordml" xmlns:w16du="http://schemas.microsoft.com/office/word/2023/wordml/word16du" xmlns:w16sdtdh="http://schemas.microsoft.com/office/word/2020/wordml/sdtdatahash" xmlns:w16sdtfl="http://schemas.microsoft.com/office/word/2024/wordml/sdtformatlock" xmlns:w16se="http://schemas.microsoft.com/office/word/2015/wordml/symex" xmlns:wpg="http://schemas.microsoft.com/office/word/2010/wordprocessingGroup" xmlns:wpi="http://schemas.microsoft.com/office/word/2010/wordprocessingInk" xmlns:wne="http://schemas.microsoft.com/office/word/2006/wordml" xmlns:wps="http://schemas.microsoft.com/office/word/2010/wordprocessingShape" mc:Ignorable="w14 w15 w16se w16cid w16 w16cex w16sdtdh w16sdtfl w16du wp14">
   <w:endnote w:type="separator" w:id="-1">
     <w:p>
       <w:pPr>
@@ -364,7 +393,7 @@
 </file>
 
 <file path=word/footer1.xml><?xml version="1.0" encoding="utf-8"?>
-<w:ftr xmlns:wpc="http://schemas.microsoft.com/office/word/2010/wordprocessingCanvas" xmlns:cx="http://schemas.microsoft.com/office/drawing/2014/chartex" xmlns:cx1="http://schemas.microsoft.com/office/drawing/2015/9/8/chartex" xmlns:cx2="http://schemas.microsoft.com/office/drawing/2015/10/21/chartex" xmlns:cx3="http://schemas.microsoft.com/office/drawing/2016/5/9/chartex" xmlns:cx4="http://schemas.microsoft.com/office/drawing/2016/5/10/chartex" xmlns:cx5="http://schemas.microsoft.com/office/drawing/2016/5/11/chartex" xmlns:cx6="http://schemas.microsoft.com/office/drawing/2016/5/12/chartex" xmlns:cx7="http://schemas.microsoft.com/office/drawing/2016/5/13/chartex" xmlns:cx8="http://schemas.microsoft.com/office/drawing/2016/5/14/chartex" xmlns:mc="http://schemas.openxmlformats.org/markup-compatibility/2006" xmlns:aink="http://schemas.microsoft.com/office/drawing/2016/ink" xmlns:am3d="http://schemas.microsoft.com/office/drawing/2017/model3d" xmlns:o="urn:schemas-microsoft-com:office:office" xmlns:oel="http://schemas.microsoft.com/office/2019/extlst" xmlns:r="http://schemas.openxmlformats.org/officeDocument/2006/relationships" xmlns:m="http://schemas.openxmlformats.org/officeDocument/2006/math" xmlns:v="urn:schemas-microsoft-com:vml" xmlns:wp14="http://schemas.microsoft.com/office/word/2010/wordprocessingDrawing" xmlns:wp="http://schemas.openxmlformats.org/drawingml/2006/wordprocessingDrawing" xmlns:w10="urn:schemas-microsoft-com:office:word" xmlns:w="http://schemas.openxmlformats.org/wordprocessingml/2006/main" xmlns:w14="http://schemas.microsoft.com/office/word/2010/wordml" xmlns:w15="http://schemas.microsoft.com/office/word/2012/wordml" xmlns:w16cex="http://schemas.microsoft.com/office/word/2018/wordml/cex" xmlns:w16cid="http://schemas.microsoft.com/office/word/2016/wordml/cid" xmlns:w16="http://schemas.microsoft.com/office/word/2018/wordml" xmlns:w16sdtdh="http://schemas.microsoft.com/office/word/2020/wordml/sdtdatahash" xmlns:w16se="http://schemas.microsoft.com/office/word/2015/wordml/symex" xmlns:wpg="http://schemas.microsoft.com/office/word/2010/wordprocessingGroup" xmlns:wpi="http://schemas.microsoft.com/office/word/2010/wordprocessingInk" xmlns:wne="http://schemas.microsoft.com/office/word/2006/wordml" xmlns:wps="http://schemas.microsoft.com/office/word/2010/wordprocessingShape" mc:Ignorable="w14 w15 w16se w16cid w16 w16cex w16sdtdh wp14">
+<w:ftr xmlns:wpc="http://schemas.microsoft.com/office/word/2010/wordprocessingCanvas" xmlns:cx="http://schemas.microsoft.com/office/drawing/2014/chartex" xmlns:cx1="http://schemas.microsoft.com/office/drawing/2015/9/8/chartex" xmlns:cx2="http://schemas.microsoft.com/office/drawing/2015/10/21/chartex" xmlns:cx3="http://schemas.microsoft.com/office/drawing/2016/5/9/chartex" xmlns:cx4="http://schemas.microsoft.com/office/drawing/2016/5/10/chartex" xmlns:cx5="http://schemas.microsoft.com/office/drawing/2016/5/11/chartex" xmlns:cx6="http://schemas.microsoft.com/office/drawing/2016/5/12/chartex" xmlns:cx7="http://schemas.microsoft.com/office/drawing/2016/5/13/chartex" xmlns:cx8="http://schemas.microsoft.com/office/drawing/2016/5/14/chartex" xmlns:mc="http://schemas.openxmlformats.org/markup-compatibility/2006" xmlns:aink="http://schemas.microsoft.com/office/drawing/2016/ink" xmlns:am3d="http://schemas.microsoft.com/office/drawing/2017/model3d" xmlns:o="urn:schemas-microsoft-com:office:office" xmlns:oel="http://schemas.microsoft.com/office/2019/extlst" xmlns:r="http://schemas.openxmlformats.org/officeDocument/2006/relationships" xmlns:m="http://schemas.openxmlformats.org/officeDocument/2006/math" xmlns:v="urn:schemas-microsoft-com:vml" xmlns:wp14="http://schemas.microsoft.com/office/word/2010/wordprocessingDrawing" xmlns:wp="http://schemas.openxmlformats.org/drawingml/2006/wordprocessingDrawing" xmlns:w10="urn:schemas-microsoft-com:office:word" xmlns:w="http://schemas.openxmlformats.org/wordprocessingml/2006/main" xmlns:w14="http://schemas.microsoft.com/office/word/2010/wordml" xmlns:w15="http://schemas.microsoft.com/office/word/2012/wordml" xmlns:w16cex="http://schemas.microsoft.com/office/word/2018/wordml/cex" xmlns:w16cid="http://schemas.microsoft.com/office/word/2016/wordml/cid" xmlns:w16="http://schemas.microsoft.com/office/word/2018/wordml" xmlns:w16du="http://schemas.microsoft.com/office/word/2023/wordml/word16du" xmlns:w16sdtdh="http://schemas.microsoft.com/office/word/2020/wordml/sdtdatahash" xmlns:w16sdtfl="http://schemas.microsoft.com/office/word/2024/wordml/sdtformatlock" xmlns:w16se="http://schemas.microsoft.com/office/word/2015/wordml/symex" xmlns:wpg="http://schemas.microsoft.com/office/word/2010/wordprocessingGroup" xmlns:wpi="http://schemas.microsoft.com/office/word/2010/wordprocessingInk" xmlns:wne="http://schemas.microsoft.com/office/word/2006/wordml" xmlns:wps="http://schemas.microsoft.com/office/word/2010/wordprocessingShape" mc:Ignorable="w14 w15 w16se w16cid w16 w16cex w16sdtdh w16sdtfl w16du wp14">
   <w:sdt>
     <w:sdtPr>
       <w:rPr>
@@ -415,7 +444,7 @@
 </file>
 
 <file path=word/footer2.xml><?xml version="1.0" encoding="utf-8"?>
-<w:ftr xmlns:wpc="http://schemas.microsoft.com/office/word/2010/wordprocessingCanvas" xmlns:cx="http://schemas.microsoft.com/office/drawing/2014/chartex" xmlns:cx1="http://schemas.microsoft.com/office/drawing/2015/9/8/chartex" xmlns:cx2="http://schemas.microsoft.com/office/drawing/2015/10/21/chartex" xmlns:cx3="http://schemas.microsoft.com/office/drawing/2016/5/9/chartex" xmlns:cx4="http://schemas.microsoft.com/office/drawing/2016/5/10/chartex" xmlns:cx5="http://schemas.microsoft.com/office/drawing/2016/5/11/chartex" xmlns:cx6="http://schemas.microsoft.com/office/drawing/2016/5/12/chartex" xmlns:cx7="http://schemas.microsoft.com/office/drawing/2016/5/13/chartex" xmlns:cx8="http://schemas.microsoft.com/office/drawing/2016/5/14/chartex" xmlns:mc="http://schemas.openxmlformats.org/markup-compatibility/2006" xmlns:aink="http://schemas.microsoft.com/office/drawing/2016/ink" xmlns:am3d="http://schemas.microsoft.com/office/drawing/2017/model3d" xmlns:o="urn:schemas-microsoft-com:office:office" xmlns:oel="http://schemas.microsoft.com/office/2019/extlst" xmlns:r="http://schemas.openxmlformats.org/officeDocument/2006/relationships" xmlns:m="http://schemas.openxmlformats.org/officeDocument/2006/math" xmlns:v="urn:schemas-microsoft-com:vml" xmlns:wp14="http://schemas.microsoft.com/office/word/2010/wordprocessingDrawing" xmlns:wp="http://schemas.openxmlformats.org/drawingml/2006/wordprocessingDrawing" xmlns:w10="urn:schemas-microsoft-com:office:word" xmlns:w="http://schemas.openxmlformats.org/wordprocessingml/2006/main" xmlns:w14="http://schemas.microsoft.com/office/word/2010/wordml" xmlns:w15="http://schemas.microsoft.com/office/word/2012/wordml" xmlns:w16cex="http://schemas.microsoft.com/office/word/2018/wordml/cex" xmlns:w16cid="http://schemas.microsoft.com/office/word/2016/wordml/cid" xmlns:w16="http://schemas.microsoft.com/office/word/2018/wordml" xmlns:w16sdtdh="http://schemas.microsoft.com/office/word/2020/wordml/sdtdatahash" xmlns:w16se="http://schemas.microsoft.com/office/word/2015/wordml/symex" xmlns:wpg="http://schemas.microsoft.com/office/word/2010/wordprocessingGroup" xmlns:wpi="http://schemas.microsoft.com/office/word/2010/wordprocessingInk" xmlns:wne="http://schemas.microsoft.com/office/word/2006/wordml" xmlns:wps="http://schemas.microsoft.com/office/word/2010/wordprocessingShape" mc:Ignorable="w14 w15 w16se w16cid w16 w16cex w16sdtdh wp14">
+<w:ftr xmlns:wpc="http://schemas.microsoft.com/office/word/2010/wordprocessingCanvas" xmlns:cx="http://schemas.microsoft.com/office/drawing/2014/chartex" xmlns:cx1="http://schemas.microsoft.com/office/drawing/2015/9/8/chartex" xmlns:cx2="http://schemas.microsoft.com/office/drawing/2015/10/21/chartex" xmlns:cx3="http://schemas.microsoft.com/office/drawing/2016/5/9/chartex" xmlns:cx4="http://schemas.microsoft.com/office/drawing/2016/5/10/chartex" xmlns:cx5="http://schemas.microsoft.com/office/drawing/2016/5/11/chartex" xmlns:cx6="http://schemas.microsoft.com/office/drawing/2016/5/12/chartex" xmlns:cx7="http://schemas.microsoft.com/office/drawing/2016/5/13/chartex" xmlns:cx8="http://schemas.microsoft.com/office/drawing/2016/5/14/chartex" xmlns:mc="http://schemas.openxmlformats.org/markup-compatibility/2006" xmlns:aink="http://schemas.microsoft.com/office/drawing/2016/ink" xmlns:am3d="http://schemas.microsoft.com/office/drawing/2017/model3d" xmlns:o="urn:schemas-microsoft-com:office:office" xmlns:oel="http://schemas.microsoft.com/office/2019/extlst" xmlns:r="http://schemas.openxmlformats.org/officeDocument/2006/relationships" xmlns:m="http://schemas.openxmlformats.org/officeDocument/2006/math" xmlns:v="urn:schemas-microsoft-com:vml" xmlns:wp14="http://schemas.microsoft.com/office/word/2010/wordprocessingDrawing" xmlns:wp="http://schemas.openxmlformats.org/drawingml/2006/wordprocessingDrawing" xmlns:w10="urn:schemas-microsoft-com:office:word" xmlns:w="http://schemas.openxmlformats.org/wordprocessingml/2006/main" xmlns:w14="http://schemas.microsoft.com/office/word/2010/wordml" xmlns:w15="http://schemas.microsoft.com/office/word/2012/wordml" xmlns:w16cex="http://schemas.microsoft.com/office/word/2018/wordml/cex" xmlns:w16cid="http://schemas.microsoft.com/office/word/2016/wordml/cid" xmlns:w16="http://schemas.microsoft.com/office/word/2018/wordml" xmlns:w16du="http://schemas.microsoft.com/office/word/2023/wordml/word16du" xmlns:w16sdtdh="http://schemas.microsoft.com/office/word/2020/wordml/sdtdatahash" xmlns:w16sdtfl="http://schemas.microsoft.com/office/word/2024/wordml/sdtformatlock" xmlns:w16se="http://schemas.microsoft.com/office/word/2015/wordml/symex" xmlns:wpg="http://schemas.microsoft.com/office/word/2010/wordprocessingGroup" xmlns:wpi="http://schemas.microsoft.com/office/word/2010/wordprocessingInk" xmlns:wne="http://schemas.microsoft.com/office/word/2006/wordml" xmlns:wps="http://schemas.microsoft.com/office/word/2010/wordprocessingShape" mc:Ignorable="w14 w15 w16se w16cid w16 w16cex w16sdtdh w16sdtfl w16du wp14">
   <w:sdt>
     <w:sdtPr>
       <w:rPr>
@@ -479,7 +508,7 @@
 </file>
 
 <file path=word/footnotes.xml><?xml version="1.0" encoding="utf-8"?>
-<w:footnotes xmlns:wpc="http://schemas.microsoft.com/office/word/2010/wordprocessingCanvas" xmlns:cx="http://schemas.microsoft.com/office/drawing/2014/chartex" xmlns:cx1="http://schemas.microsoft.com/office/drawing/2015/9/8/chartex" xmlns:cx2="http://schemas.microsoft.com/office/drawing/2015/10/21/chartex" xmlns:cx3="http://schemas.microsoft.com/office/drawing/2016/5/9/chartex" xmlns:cx4="http://schemas.microsoft.com/office/drawing/2016/5/10/chartex" xmlns:cx5="http://schemas.microsoft.com/office/drawing/2016/5/11/chartex" xmlns:cx6="http://schemas.microsoft.com/office/drawing/2016/5/12/chartex" xmlns:cx7="http://schemas.microsoft.com/office/drawing/2016/5/13/chartex" xmlns:cx8="http://schemas.microsoft.com/office/drawing/2016/5/14/chartex" xmlns:mc="http://schemas.openxmlformats.org/markup-compatibility/2006" xmlns:aink="http://schemas.microsoft.com/office/drawing/2016/ink" xmlns:am3d="http://schemas.microsoft.com/office/drawing/2017/model3d" xmlns:o="urn:schemas-microsoft-com:office:office" xmlns:oel="http://schemas.microsoft.com/office/2019/extlst" xmlns:r="http://schemas.openxmlformats.org/officeDocument/2006/relationships" xmlns:m="http://schemas.openxmlformats.org/officeDocument/2006/math" xmlns:v="urn:schemas-microsoft-com:vml" xmlns:wp14="http://schemas.microsoft.com/office/word/2010/wordprocessingDrawing" xmlns:wp="http://schemas.openxmlformats.org/drawingml/2006/wordprocessingDrawing" xmlns:w10="urn:schemas-microsoft-com:office:word" xmlns:w="http://schemas.openxmlformats.org/wordprocessingml/2006/main" xmlns:w14="http://schemas.microsoft.com/office/word/2010/wordml" xmlns:w15="http://schemas.microsoft.com/office/word/2012/wordml" xmlns:w16cex="http://schemas.microsoft.com/office/word/2018/wordml/cex" xmlns:w16cid="http://schemas.microsoft.com/office/word/2016/wordml/cid" xmlns:w16="http://schemas.microsoft.com/office/word/2018/wordml" xmlns:w16sdtdh="http://schemas.microsoft.com/office/word/2020/wordml/sdtdatahash" xmlns:w16se="http://schemas.microsoft.com/office/word/2015/wordml/symex" xmlns:wpg="http://schemas.microsoft.com/office/word/2010/wordprocessingGroup" xmlns:wpi="http://schemas.microsoft.com/office/word/2010/wordprocessingInk" xmlns:wne="http://schemas.microsoft.com/office/word/2006/wordml" xmlns:wps="http://schemas.microsoft.com/office/word/2010/wordprocessingShape" mc:Ignorable="w14 w15 w16se w16cid w16 w16cex w16sdtdh wp14">
+<w:footnotes xmlns:wpc="http://schemas.microsoft.com/office/word/2010/wordprocessingCanvas" xmlns:cx="http://schemas.microsoft.com/office/drawing/2014/chartex" xmlns:cx1="http://schemas.microsoft.com/office/drawing/2015/9/8/chartex" xmlns:cx2="http://schemas.microsoft.com/office/drawing/2015/10/21/chartex" xmlns:cx3="http://schemas.microsoft.com/office/drawing/2016/5/9/chartex" xmlns:cx4="http://schemas.microsoft.com/office/drawing/2016/5/10/chartex" xmlns:cx5="http://schemas.microsoft.com/office/drawing/2016/5/11/chartex" xmlns:cx6="http://schemas.microsoft.com/office/drawing/2016/5/12/chartex" xmlns:cx7="http://schemas.microsoft.com/office/drawing/2016/5/13/chartex" xmlns:cx8="http://schemas.microsoft.com/office/drawing/2016/5/14/chartex" xmlns:mc="http://schemas.openxmlformats.org/markup-compatibility/2006" xmlns:aink="http://schemas.microsoft.com/office/drawing/2016/ink" xmlns:am3d="http://schemas.microsoft.com/office/drawing/2017/model3d" xmlns:o="urn:schemas-microsoft-com:office:office" xmlns:oel="http://schemas.microsoft.com/office/2019/extlst" xmlns:r="http://schemas.openxmlformats.org/officeDocument/2006/relationships" xmlns:m="http://schemas.openxmlformats.org/officeDocument/2006/math" xmlns:v="urn:schemas-microsoft-com:vml" xmlns:wp14="http://schemas.microsoft.com/office/word/2010/wordprocessingDrawing" xmlns:wp="http://schemas.openxmlformats.org/drawingml/2006/wordprocessingDrawing" xmlns:w10="urn:schemas-microsoft-com:office:word" xmlns:w="http://schemas.openxmlformats.org/wordprocessingml/2006/main" xmlns:w14="http://schemas.microsoft.com/office/word/2010/wordml" xmlns:w15="http://schemas.microsoft.com/office/word/2012/wordml" xmlns:w16cex="http://schemas.microsoft.com/office/word/2018/wordml/cex" xmlns:w16cid="http://schemas.microsoft.com/office/word/2016/wordml/cid" xmlns:w16="http://schemas.microsoft.com/office/word/2018/wordml" xmlns:w16du="http://schemas.microsoft.com/office/word/2023/wordml/word16du" xmlns:w16sdtdh="http://schemas.microsoft.com/office/word/2020/wordml/sdtdatahash" xmlns:w16sdtfl="http://schemas.microsoft.com/office/word/2024/wordml/sdtformatlock" xmlns:w16se="http://schemas.microsoft.com/office/word/2015/wordml/symex" xmlns:wpg="http://schemas.microsoft.com/office/word/2010/wordprocessingGroup" xmlns:wpi="http://schemas.microsoft.com/office/word/2010/wordprocessingInk" xmlns:wne="http://schemas.microsoft.com/office/word/2006/wordml" xmlns:wps="http://schemas.microsoft.com/office/word/2010/wordprocessingShape" mc:Ignorable="w14 w15 w16se w16cid w16 w16cex w16sdtdh w16sdtfl w16du wp14">
   <w:footnote w:type="separator" w:id="-1">
     <w:p>
       <w:r>
@@ -514,7 +543,7 @@
 </file>
 
 <file path=word/numbering.xml><?xml version="1.0" encoding="utf-8"?>
-<w:numbering xmlns:wpc="http://schemas.microsoft.com/office/word/2010/wordprocessingCanvas" xmlns:cx="http://schemas.microsoft.com/office/drawing/2014/chartex" xmlns:cx1="http://schemas.microsoft.com/office/drawing/2015/9/8/chartex" xmlns:cx2="http://schemas.microsoft.com/office/drawing/2015/10/21/chartex" xmlns:cx3="http://schemas.microsoft.com/office/drawing/2016/5/9/chartex" xmlns:cx4="http://schemas.microsoft.com/office/drawing/2016/5/10/chartex" xmlns:cx5="http://schemas.microsoft.com/office/drawing/2016/5/11/chartex" xmlns:cx6="http://schemas.microsoft.com/office/drawing/2016/5/12/chartex" xmlns:cx7="http://schemas.microsoft.com/office/drawing/2016/5/13/chartex" xmlns:cx8="http://schemas.microsoft.com/office/drawing/2016/5/14/chartex" xmlns:mc="http://schemas.openxmlformats.org/markup-compatibility/2006" xmlns:aink="http://schemas.microsoft.com/office/drawing/2016/ink" xmlns:am3d="http://schemas.microsoft.com/office/drawing/2017/model3d" xmlns:o="urn:schemas-microsoft-com:office:office" xmlns:oel="http://schemas.microsoft.com/office/2019/extlst" xmlns:r="http://schemas.openxmlformats.org/officeDocument/2006/relationships" xmlns:m="http://schemas.openxmlformats.org/officeDocument/2006/math" xmlns:v="urn:schemas-microsoft-com:vml" xmlns:wp14="http://schemas.microsoft.com/office/word/2010/wordprocessingDrawing" xmlns:wp="http://schemas.openxmlformats.org/drawingml/2006/wordprocessingDrawing" xmlns:w10="urn:schemas-microsoft-com:office:word" xmlns:w="http://schemas.openxmlformats.org/wordprocessingml/2006/main" xmlns:w14="http://schemas.microsoft.com/office/word/2010/wordml" xmlns:w15="http://schemas.microsoft.com/office/word/2012/wordml" xmlns:w16cex="http://schemas.microsoft.com/office/word/2018/wordml/cex" xmlns:w16cid="http://schemas.microsoft.com/office/word/2016/wordml/cid" xmlns:w16="http://schemas.microsoft.com/office/word/2018/wordml" xmlns:w16sdtdh="http://schemas.microsoft.com/office/word/2020/wordml/sdtdatahash" xmlns:w16se="http://schemas.microsoft.com/office/word/2015/wordml/symex" xmlns:wpg="http://schemas.microsoft.com/office/word/2010/wordprocessingGroup" xmlns:wpi="http://schemas.microsoft.com/office/word/2010/wordprocessingInk" xmlns:wne="http://schemas.microsoft.com/office/word/2006/wordml" xmlns:wps="http://schemas.microsoft.com/office/word/2010/wordprocessingShape" mc:Ignorable="w14 w15 w16se w16cid w16 w16cex w16sdtdh wp14">
+<w:numbering xmlns:wpc="http://schemas.microsoft.com/office/word/2010/wordprocessingCanvas" xmlns:cx="http://schemas.microsoft.com/office/drawing/2014/chartex" xmlns:cx1="http://schemas.microsoft.com/office/drawing/2015/9/8/chartex" xmlns:cx2="http://schemas.microsoft.com/office/drawing/2015/10/21/chartex" xmlns:cx3="http://schemas.microsoft.com/office/drawing/2016/5/9/chartex" xmlns:cx4="http://schemas.microsoft.com/office/drawing/2016/5/10/chartex" xmlns:cx5="http://schemas.microsoft.com/office/drawing/2016/5/11/chartex" xmlns:cx6="http://schemas.microsoft.com/office/drawing/2016/5/12/chartex" xmlns:cx7="http://schemas.microsoft.com/office/drawing/2016/5/13/chartex" xmlns:cx8="http://schemas.microsoft.com/office/drawing/2016/5/14/chartex" xmlns:mc="http://schemas.openxmlformats.org/markup-compatibility/2006" xmlns:aink="http://schemas.microsoft.com/office/drawing/2016/ink" xmlns:am3d="http://schemas.microsoft.com/office/drawing/2017/model3d" xmlns:o="urn:schemas-microsoft-com:office:office" xmlns:oel="http://schemas.microsoft.com/office/2019/extlst" xmlns:r="http://schemas.openxmlformats.org/officeDocument/2006/relationships" xmlns:m="http://schemas.openxmlformats.org/officeDocument/2006/math" xmlns:v="urn:schemas-microsoft-com:vml" xmlns:wp14="http://schemas.microsoft.com/office/word/2010/wordprocessingDrawing" xmlns:wp="http://schemas.openxmlformats.org/drawingml/2006/wordprocessingDrawing" xmlns:w10="urn:schemas-microsoft-com:office:word" xmlns:w="http://schemas.openxmlformats.org/wordprocessingml/2006/main" xmlns:w14="http://schemas.microsoft.com/office/word/2010/wordml" xmlns:w15="http://schemas.microsoft.com/office/word/2012/wordml" xmlns:w16cex="http://schemas.microsoft.com/office/word/2018/wordml/cex" xmlns:w16cid="http://schemas.microsoft.com/office/word/2016/wordml/cid" xmlns:w16="http://schemas.microsoft.com/office/word/2018/wordml" xmlns:w16du="http://schemas.microsoft.com/office/word/2023/wordml/word16du" xmlns:w16sdtdh="http://schemas.microsoft.com/office/word/2020/wordml/sdtdatahash" xmlns:w16sdtfl="http://schemas.microsoft.com/office/word/2024/wordml/sdtformatlock" xmlns:w16se="http://schemas.microsoft.com/office/word/2015/wordml/symex" xmlns:wpg="http://schemas.microsoft.com/office/word/2010/wordprocessingGroup" xmlns:wpi="http://schemas.microsoft.com/office/word/2010/wordprocessingInk" xmlns:wne="http://schemas.microsoft.com/office/word/2006/wordml" xmlns:wps="http://schemas.microsoft.com/office/word/2010/wordprocessingShape" mc:Ignorable="w14 w15 w16se w16cid w16 w16cex w16sdtdh w16sdtfl w16du wp14">
   <w:abstractNum w:abstractNumId="0" w15:restartNumberingAfterBreak="0">
     <w:nsid w:val="FFFFFF7C"/>
     <w:multiLevelType w:val="singleLevel"/>
@@ -1654,7 +1683,7 @@
 </file>
 
 <file path=word/styles.xml><?xml version="1.0" encoding="utf-8"?>
-<w:styles xmlns:mc="http://schemas.openxmlformats.org/markup-compatibility/2006" xmlns:r="http://schemas.openxmlformats.org/officeDocument/2006/relationships" xmlns:w="http://schemas.openxmlformats.org/wordprocessingml/2006/main" xmlns:w14="http://schemas.microsoft.com/office/word/2010/wordml" xmlns:w15="http://schemas.microsoft.com/office/word/2012/wordml" xmlns:w16cex="http://schemas.microsoft.com/office/word/2018/wordml/cex" xmlns:w16cid="http://schemas.microsoft.com/office/word/2016/wordml/cid" xmlns:w16="http://schemas.microsoft.com/office/word/2018/wordml" xmlns:w16sdtdh="http://schemas.microsoft.com/office/word/2020/wordml/sdtdatahash" xmlns:w16se="http://schemas.microsoft.com/office/word/2015/wordml/symex" mc:Ignorable="w14 w15 w16se w16cid w16 w16cex w16sdtdh">
+<w:styles xmlns:mc="http://schemas.openxmlformats.org/markup-compatibility/2006" xmlns:r="http://schemas.openxmlformats.org/officeDocument/2006/relationships" xmlns:w="http://schemas.openxmlformats.org/wordprocessingml/2006/main" xmlns:w14="http://schemas.microsoft.com/office/word/2010/wordml" xmlns:w15="http://schemas.microsoft.com/office/word/2012/wordml" xmlns:w16cex="http://schemas.microsoft.com/office/word/2018/wordml/cex" xmlns:w16cid="http://schemas.microsoft.com/office/word/2016/wordml/cid" xmlns:w16="http://schemas.microsoft.com/office/word/2018/wordml" xmlns:w16du="http://schemas.microsoft.com/office/word/2023/wordml/word16du" xmlns:w16sdtdh="http://schemas.microsoft.com/office/word/2020/wordml/sdtdatahash" xmlns:w16sdtfl="http://schemas.microsoft.com/office/word/2024/wordml/sdtformatlock" xmlns:w16se="http://schemas.microsoft.com/office/word/2015/wordml/symex" mc:Ignorable="w14 w15 w16se w16cid w16 w16cex w16sdtdh w16sdtfl w16du">
   <w:docDefaults>
     <w:rPrDefault>
       <w:rPr>
@@ -2259,8 +2288,9 @@
     <w:uiPriority w:val="9"/>
     <w:unhideWhenUsed/>
     <w:qFormat/>
+    <w:rsid w:val="008B0EC1"/>
     <w:pPr>
-      <w:spacing w:before="100" w:after="100"/>
+      <w:spacing w:before="100" w:after="100" w:line="240" w:lineRule="auto"/>
       <w:ind w:left="480" w:right="480" w:firstLine="0"/>
     </w:pPr>
   </w:style>

</xml_diff>